<commit_message>
[#5] change timestamp to long in website table, page table. Updated document
</commit_message>
<xml_diff>
--- a/website-service/website-service-document.docx
+++ b/website-service/website-service-document.docx
@@ -349,10 +349,7 @@
           </w:tcPr>
           <w:p>
             <w:r>
-              <w:t>Unique identifier o</w:t>
-            </w:r>
-            <w:r>
-              <w:t>f business type, auto increment</w:t>
+              <w:t>Unique identifier of business type, auto increment</w:t>
             </w:r>
           </w:p>
         </w:tc>
@@ -625,10 +622,7 @@
             </w:r>
             <w:proofErr w:type="spellEnd"/>
             <w:r>
-              <w:t xml:space="preserve"> </w:t>
-            </w:r>
-            <w:r>
-              <w:t>(255)</w:t>
+              <w:t xml:space="preserve"> (255)</w:t>
             </w:r>
           </w:p>
         </w:tc>
@@ -828,6 +822,8 @@
       <w:r>
         <w:br w:type="page"/>
       </w:r>
+      <w:bookmarkStart w:id="0" w:name="_GoBack"/>
+      <w:bookmarkEnd w:id="0"/>
     </w:p>
     <w:tbl>
       <w:tblPr>
@@ -956,10 +952,7 @@
             </w:r>
             <w:proofErr w:type="spellEnd"/>
             <w:r>
-              <w:t xml:space="preserve"> </w:t>
-            </w:r>
-            <w:r>
-              <w:t>(50)</w:t>
+              <w:t xml:space="preserve"> (50)</w:t>
             </w:r>
           </w:p>
         </w:tc>
@@ -1018,7 +1011,7 @@
           </w:tcPr>
           <w:p>
             <w:r>
-              <w:t>timestamp</w:t>
+              <w:t>long</w:t>
             </w:r>
           </w:p>
         </w:tc>
@@ -1530,8 +1523,6 @@
             </w:r>
           </w:p>
         </w:tc>
-        <w:bookmarkStart w:id="0" w:name="_GoBack"/>
-        <w:bookmarkEnd w:id="0"/>
       </w:tr>
       <w:tr>
         <w:tc>
@@ -1757,7 +1748,7 @@
           </w:tcPr>
           <w:p>
             <w:r>
-              <w:t>timestamp</w:t>
+              <w:t>long</w:t>
             </w:r>
           </w:p>
         </w:tc>

</xml_diff>